<commit_message>
Added opinion of paper
</commit_message>
<xml_diff>
--- a/AUK_Draft1.docx
+++ b/AUK_Draft1.docx
@@ -1,6 +1,6 @@
 
 <file path=word/document.xml><?xml version="1.0" encoding="utf-8"?>
-<w:document xmlns:wpc="http://schemas.microsoft.com/office/word/2010/wordprocessingCanvas" xmlns:mc="http://schemas.openxmlformats.org/markup-compatibility/2006" xmlns:o="urn:schemas-microsoft-com:office:office" xmlns:r="http://schemas.openxmlformats.org/officeDocument/2006/relationships" xmlns:m="http://schemas.openxmlformats.org/officeDocument/2006/math" xmlns:v="urn:schemas-microsoft-com:vml" xmlns:wp14="http://schemas.microsoft.com/office/word/2010/wordprocessingDrawing" xmlns:wp="http://schemas.openxmlformats.org/drawingml/2006/wordprocessingDrawing" xmlns:w10="urn:schemas-microsoft-com:office:word" xmlns:w="http://schemas.openxmlformats.org/wordprocessingml/2006/main" xmlns:w14="http://schemas.microsoft.com/office/word/2010/wordml" xmlns:w15="http://schemas.microsoft.com/office/word/2012/wordml" xmlns:wpg="http://schemas.microsoft.com/office/word/2010/wordprocessingGroup" xmlns:wpi="http://schemas.microsoft.com/office/word/2010/wordprocessingInk" xmlns:wne="http://schemas.microsoft.com/office/word/2006/wordml" xmlns:wps="http://schemas.microsoft.com/office/word/2010/wordprocessingShape" mc:Ignorable="w14 w15 wp14">
+<w:document xmlns:wpc="http://schemas.microsoft.com/office/word/2010/wordprocessingCanvas" xmlns:cx="http://schemas.microsoft.com/office/drawing/2014/chartex" xmlns:mc="http://schemas.openxmlformats.org/markup-compatibility/2006" xmlns:o="urn:schemas-microsoft-com:office:office" xmlns:r="http://schemas.openxmlformats.org/officeDocument/2006/relationships" xmlns:m="http://schemas.openxmlformats.org/officeDocument/2006/math" xmlns:v="urn:schemas-microsoft-com:vml" xmlns:wp14="http://schemas.microsoft.com/office/word/2010/wordprocessingDrawing" xmlns:wp="http://schemas.openxmlformats.org/drawingml/2006/wordprocessingDrawing" xmlns:w10="urn:schemas-microsoft-com:office:word" xmlns:w="http://schemas.openxmlformats.org/wordprocessingml/2006/main" xmlns:w14="http://schemas.microsoft.com/office/word/2010/wordml" xmlns:w15="http://schemas.microsoft.com/office/word/2012/wordml" xmlns:w16se="http://schemas.microsoft.com/office/word/2015/wordml/symex" xmlns:wpg="http://schemas.microsoft.com/office/word/2010/wordprocessingGroup" xmlns:wpi="http://schemas.microsoft.com/office/word/2010/wordprocessingInk" xmlns:wne="http://schemas.microsoft.com/office/word/2006/wordml" xmlns:wps="http://schemas.microsoft.com/office/word/2010/wordprocessingShape" mc:Ignorable="w14 w15 w16se wp14">
   <w:body>
     <w:p>
       <w:pPr>
@@ -266,6 +266,15 @@
           <w:smallCaps/>
         </w:rPr>
       </w:pPr>
+      <w:r>
+        <w:rPr>
+          <w:rFonts w:ascii="Times New Roman" w:hAnsi="Times New Roman"/>
+          <w:smallCaps/>
+        </w:rPr>
+        <w:t>This paper needs a lot of work.</w:t>
+      </w:r>
+      <w:bookmarkStart w:id="0" w:name="_GoBack"/>
+      <w:bookmarkEnd w:id="0"/>
     </w:p>
     <w:p>
       <w:pPr>
@@ -2577,8 +2586,6 @@
         </w:rPr>
         <w:t>.―</w:t>
       </w:r>
-      <w:bookmarkStart w:id="0" w:name="_GoBack"/>
-      <w:bookmarkEnd w:id="0"/>
     </w:p>
     <w:p>
       <w:pPr>
@@ -14504,7 +14511,6 @@
                 <w:rFonts w:ascii="Times New Roman" w:hAnsi="Times New Roman"/>
                 <w:color w:val="000000"/>
               </w:rPr>
-              <w:lastRenderedPageBreak/>
               <w:t> </w:t>
             </w:r>
           </w:p>
@@ -22787,7 +22793,6 @@
         <w:rPr>
           <w:rFonts w:ascii="Times New Roman" w:hAnsi="Times New Roman"/>
         </w:rPr>
-        <w:lastRenderedPageBreak/>
         <w:t>Figure legends</w:t>
       </w:r>
     </w:p>
@@ -23312,7 +23317,14 @@
         <w:rPr>
           <w:rFonts w:ascii="Times New Roman" w:hAnsi="Times New Roman"/>
         </w:rPr>
-        <w:t>Red lines represent those for which we have no data across large distances (~2000 km).</w:t>
+        <w:t xml:space="preserve">Red </w:t>
+      </w:r>
+      <w:r>
+        <w:rPr>
+          <w:rFonts w:ascii="Times New Roman" w:hAnsi="Times New Roman"/>
+        </w:rPr>
+        <w:lastRenderedPageBreak/>
+        <w:t>lines represent those for which we have no data across large distances (~2000 km).</w:t>
       </w:r>
       <w:r>
         <w:rPr>
@@ -23588,14 +23600,7 @@
         <w:rPr>
           <w:rFonts w:ascii="Times New Roman" w:hAnsi="Times New Roman"/>
         </w:rPr>
-        <w:t xml:space="preserve">. 4.  Annual cycle of Eastern Kingbirds (top or left), Western Kingbirds (middle), and Scissor-tailed Flycatchers generated from estimated dates of migratory movements, and periods </w:t>
-      </w:r>
-      <w:r>
-        <w:rPr>
-          <w:rFonts w:ascii="Times New Roman" w:hAnsi="Times New Roman"/>
-        </w:rPr>
-        <w:lastRenderedPageBreak/>
-        <w:t>when birds remained stationary, based on light-level geologger data. Molting periods were established on the basis of literature sources or personal observations of molting birds. Duration of molt was assumed to be roughly for all species and equal to that of Western Kingbirds (~60 days); question marks represent ignorance of the actual dates when, on a population leve</w:t>
+        <w:t>. 4.  Annual cycle of Eastern Kingbirds (top or left), Western Kingbirds (middle), and Scissor-tailed Flycatchers generated from estimated dates of migratory movements, and periods when birds remained stationary, based on light-level geologger data. Molting periods were established on the basis of literature sources or personal observations of molting birds. Duration of molt was assumed to be roughly for all species and equal to that of Western Kingbirds (~60 days); question marks represent ignorance of the actual dates when, on a population leve</w:t>
       </w:r>
       <w:r>
         <w:rPr>
@@ -23615,7 +23620,7 @@
 </file>
 
 <file path=word/endnotes.xml><?xml version="1.0" encoding="utf-8"?>
-<w:endnotes xmlns:wpc="http://schemas.microsoft.com/office/word/2010/wordprocessingCanvas" xmlns:mc="http://schemas.openxmlformats.org/markup-compatibility/2006" xmlns:o="urn:schemas-microsoft-com:office:office" xmlns:r="http://schemas.openxmlformats.org/officeDocument/2006/relationships" xmlns:m="http://schemas.openxmlformats.org/officeDocument/2006/math" xmlns:v="urn:schemas-microsoft-com:vml" xmlns:wp14="http://schemas.microsoft.com/office/word/2010/wordprocessingDrawing" xmlns:wp="http://schemas.openxmlformats.org/drawingml/2006/wordprocessingDrawing" xmlns:w10="urn:schemas-microsoft-com:office:word" xmlns:w="http://schemas.openxmlformats.org/wordprocessingml/2006/main" xmlns:w14="http://schemas.microsoft.com/office/word/2010/wordml" xmlns:w15="http://schemas.microsoft.com/office/word/2012/wordml" xmlns:wpg="http://schemas.microsoft.com/office/word/2010/wordprocessingGroup" xmlns:wpi="http://schemas.microsoft.com/office/word/2010/wordprocessingInk" xmlns:wne="http://schemas.microsoft.com/office/word/2006/wordml" xmlns:wps="http://schemas.microsoft.com/office/word/2010/wordprocessingShape" mc:Ignorable="w14 w15 wp14">
+<w:endnotes xmlns:wpc="http://schemas.microsoft.com/office/word/2010/wordprocessingCanvas" xmlns:cx="http://schemas.microsoft.com/office/drawing/2014/chartex" xmlns:mc="http://schemas.openxmlformats.org/markup-compatibility/2006" xmlns:o="urn:schemas-microsoft-com:office:office" xmlns:r="http://schemas.openxmlformats.org/officeDocument/2006/relationships" xmlns:m="http://schemas.openxmlformats.org/officeDocument/2006/math" xmlns:v="urn:schemas-microsoft-com:vml" xmlns:wp14="http://schemas.microsoft.com/office/word/2010/wordprocessingDrawing" xmlns:wp="http://schemas.openxmlformats.org/drawingml/2006/wordprocessingDrawing" xmlns:w10="urn:schemas-microsoft-com:office:word" xmlns:w="http://schemas.openxmlformats.org/wordprocessingml/2006/main" xmlns:w14="http://schemas.microsoft.com/office/word/2010/wordml" xmlns:w15="http://schemas.microsoft.com/office/word/2012/wordml" xmlns:w16se="http://schemas.microsoft.com/office/word/2015/wordml/symex" xmlns:wpg="http://schemas.microsoft.com/office/word/2010/wordprocessingGroup" xmlns:wpi="http://schemas.microsoft.com/office/word/2010/wordprocessingInk" xmlns:wne="http://schemas.microsoft.com/office/word/2006/wordml" xmlns:wps="http://schemas.microsoft.com/office/word/2010/wordprocessingShape" mc:Ignorable="w14 w15 w16se wp14">
   <w:endnote w:type="separator" w:id="-1">
     <w:p>
       <w:r>
@@ -23634,7 +23639,7 @@
 </file>
 
 <file path=word/footnotes.xml><?xml version="1.0" encoding="utf-8"?>
-<w:footnotes xmlns:wpc="http://schemas.microsoft.com/office/word/2010/wordprocessingCanvas" xmlns:mc="http://schemas.openxmlformats.org/markup-compatibility/2006" xmlns:o="urn:schemas-microsoft-com:office:office" xmlns:r="http://schemas.openxmlformats.org/officeDocument/2006/relationships" xmlns:m="http://schemas.openxmlformats.org/officeDocument/2006/math" xmlns:v="urn:schemas-microsoft-com:vml" xmlns:wp14="http://schemas.microsoft.com/office/word/2010/wordprocessingDrawing" xmlns:wp="http://schemas.openxmlformats.org/drawingml/2006/wordprocessingDrawing" xmlns:w10="urn:schemas-microsoft-com:office:word" xmlns:w="http://schemas.openxmlformats.org/wordprocessingml/2006/main" xmlns:w14="http://schemas.microsoft.com/office/word/2010/wordml" xmlns:w15="http://schemas.microsoft.com/office/word/2012/wordml" xmlns:wpg="http://schemas.microsoft.com/office/word/2010/wordprocessingGroup" xmlns:wpi="http://schemas.microsoft.com/office/word/2010/wordprocessingInk" xmlns:wne="http://schemas.microsoft.com/office/word/2006/wordml" xmlns:wps="http://schemas.microsoft.com/office/word/2010/wordprocessingShape" mc:Ignorable="w14 w15 wp14">
+<w:footnotes xmlns:wpc="http://schemas.microsoft.com/office/word/2010/wordprocessingCanvas" xmlns:cx="http://schemas.microsoft.com/office/drawing/2014/chartex" xmlns:mc="http://schemas.openxmlformats.org/markup-compatibility/2006" xmlns:o="urn:schemas-microsoft-com:office:office" xmlns:r="http://schemas.openxmlformats.org/officeDocument/2006/relationships" xmlns:m="http://schemas.openxmlformats.org/officeDocument/2006/math" xmlns:v="urn:schemas-microsoft-com:vml" xmlns:wp14="http://schemas.microsoft.com/office/word/2010/wordprocessingDrawing" xmlns:wp="http://schemas.openxmlformats.org/drawingml/2006/wordprocessingDrawing" xmlns:w10="urn:schemas-microsoft-com:office:word" xmlns:w="http://schemas.openxmlformats.org/wordprocessingml/2006/main" xmlns:w14="http://schemas.microsoft.com/office/word/2010/wordml" xmlns:w15="http://schemas.microsoft.com/office/word/2012/wordml" xmlns:w16se="http://schemas.microsoft.com/office/word/2015/wordml/symex" xmlns:wpg="http://schemas.microsoft.com/office/word/2010/wordprocessingGroup" xmlns:wpi="http://schemas.microsoft.com/office/word/2010/wordprocessingInk" xmlns:wne="http://schemas.microsoft.com/office/word/2006/wordml" xmlns:wps="http://schemas.microsoft.com/office/word/2010/wordprocessingShape" mc:Ignorable="w14 w15 w16se wp14">
   <w:footnote w:type="separator" w:id="-1">
     <w:p>
       <w:r>
@@ -23653,8 +23658,8 @@
 </file>
 
 <file path=word/numbering.xml><?xml version="1.0" encoding="utf-8"?>
-<w:numbering xmlns:wpc="http://schemas.microsoft.com/office/word/2010/wordprocessingCanvas" xmlns:mc="http://schemas.openxmlformats.org/markup-compatibility/2006" xmlns:o="urn:schemas-microsoft-com:office:office" xmlns:r="http://schemas.openxmlformats.org/officeDocument/2006/relationships" xmlns:m="http://schemas.openxmlformats.org/officeDocument/2006/math" xmlns:v="urn:schemas-microsoft-com:vml" xmlns:wp14="http://schemas.microsoft.com/office/word/2010/wordprocessingDrawing" xmlns:wp="http://schemas.openxmlformats.org/drawingml/2006/wordprocessingDrawing" xmlns:w10="urn:schemas-microsoft-com:office:word" xmlns:w="http://schemas.openxmlformats.org/wordprocessingml/2006/main" xmlns:w14="http://schemas.microsoft.com/office/word/2010/wordml" xmlns:w15="http://schemas.microsoft.com/office/word/2012/wordml" xmlns:wpg="http://schemas.microsoft.com/office/word/2010/wordprocessingGroup" xmlns:wpi="http://schemas.microsoft.com/office/word/2010/wordprocessingInk" xmlns:wne="http://schemas.microsoft.com/office/word/2006/wordml" xmlns:wps="http://schemas.microsoft.com/office/word/2010/wordprocessingShape" mc:Ignorable="w14 w15 wp14">
-  <w:abstractNum w:abstractNumId="0">
+<w:numbering xmlns:wpc="http://schemas.microsoft.com/office/word/2010/wordprocessingCanvas" xmlns:cx="http://schemas.microsoft.com/office/drawing/2014/chartex" xmlns:mc="http://schemas.openxmlformats.org/markup-compatibility/2006" xmlns:o="urn:schemas-microsoft-com:office:office" xmlns:r="http://schemas.openxmlformats.org/officeDocument/2006/relationships" xmlns:m="http://schemas.openxmlformats.org/officeDocument/2006/math" xmlns:v="urn:schemas-microsoft-com:vml" xmlns:wp14="http://schemas.microsoft.com/office/word/2010/wordprocessingDrawing" xmlns:wp="http://schemas.openxmlformats.org/drawingml/2006/wordprocessingDrawing" xmlns:w10="urn:schemas-microsoft-com:office:word" xmlns:w="http://schemas.openxmlformats.org/wordprocessingml/2006/main" xmlns:w14="http://schemas.microsoft.com/office/word/2010/wordml" xmlns:w15="http://schemas.microsoft.com/office/word/2012/wordml" xmlns:w16se="http://schemas.microsoft.com/office/word/2015/wordml/symex" xmlns:wpg="http://schemas.microsoft.com/office/word/2010/wordprocessingGroup" xmlns:wpi="http://schemas.microsoft.com/office/word/2010/wordprocessingInk" xmlns:wne="http://schemas.microsoft.com/office/word/2006/wordml" xmlns:wps="http://schemas.microsoft.com/office/word/2010/wordprocessingShape" mc:Ignorable="w14 w15 w16se wp14">
+  <w:abstractNum w:abstractNumId="0" w15:restartNumberingAfterBreak="0">
     <w:nsid w:val="0CE72753"/>
     <w:multiLevelType w:val="hybridMultilevel"/>
     <w:tmpl w:val="18667496"/>
@@ -23767,7 +23772,7 @@
       </w:rPr>
     </w:lvl>
   </w:abstractNum>
-  <w:abstractNum w:abstractNumId="1">
+  <w:abstractNum w:abstractNumId="1" w15:restartNumberingAfterBreak="0">
     <w:nsid w:val="10B659AC"/>
     <w:multiLevelType w:val="hybridMultilevel"/>
     <w:tmpl w:val="CF1AA006"/>
@@ -23880,7 +23885,7 @@
       </w:rPr>
     </w:lvl>
   </w:abstractNum>
-  <w:abstractNum w:abstractNumId="2">
+  <w:abstractNum w:abstractNumId="2" w15:restartNumberingAfterBreak="0">
     <w:nsid w:val="2A512EA4"/>
     <w:multiLevelType w:val="hybridMultilevel"/>
     <w:tmpl w:val="5A8AED48"/>
@@ -23994,7 +23999,7 @@
       </w:rPr>
     </w:lvl>
   </w:abstractNum>
-  <w:abstractNum w:abstractNumId="3">
+  <w:abstractNum w:abstractNumId="3" w15:restartNumberingAfterBreak="0">
     <w:nsid w:val="4AAA10CC"/>
     <w:multiLevelType w:val="hybridMultilevel"/>
     <w:tmpl w:val="4A58660C"/>
@@ -24107,7 +24112,7 @@
       </w:rPr>
     </w:lvl>
   </w:abstractNum>
-  <w:abstractNum w:abstractNumId="4">
+  <w:abstractNum w:abstractNumId="4" w15:restartNumberingAfterBreak="0">
     <w:nsid w:val="5533425C"/>
     <w:multiLevelType w:val="hybridMultilevel"/>
     <w:tmpl w:val="FB0C9F6A"/>
@@ -24220,7 +24225,7 @@
       </w:rPr>
     </w:lvl>
   </w:abstractNum>
-  <w:abstractNum w:abstractNumId="5">
+  <w:abstractNum w:abstractNumId="5" w15:restartNumberingAfterBreak="0">
     <w:nsid w:val="6057233C"/>
     <w:multiLevelType w:val="hybridMultilevel"/>
     <w:tmpl w:val="E5EAC05C"/>
@@ -24333,7 +24338,7 @@
       </w:rPr>
     </w:lvl>
   </w:abstractNum>
-  <w:abstractNum w:abstractNumId="6">
+  <w:abstractNum w:abstractNumId="6" w15:restartNumberingAfterBreak="0">
     <w:nsid w:val="689D14D3"/>
     <w:multiLevelType w:val="hybridMultilevel"/>
     <w:tmpl w:val="650CD3B4"/>
@@ -24446,7 +24451,7 @@
       </w:rPr>
     </w:lvl>
   </w:abstractNum>
-  <w:abstractNum w:abstractNumId="7">
+  <w:abstractNum w:abstractNumId="7" w15:restartNumberingAfterBreak="0">
     <w:nsid w:val="7283682D"/>
     <w:multiLevelType w:val="hybridMultilevel"/>
     <w:tmpl w:val="62B2DDBE"/>
@@ -24559,7 +24564,7 @@
       </w:rPr>
     </w:lvl>
   </w:abstractNum>
-  <w:abstractNum w:abstractNumId="8">
+  <w:abstractNum w:abstractNumId="8" w15:restartNumberingAfterBreak="0">
     <w:nsid w:val="728B0E36"/>
     <w:multiLevelType w:val="hybridMultilevel"/>
     <w:tmpl w:val="70EC9BCC"/>
@@ -24672,7 +24677,7 @@
       </w:rPr>
     </w:lvl>
   </w:abstractNum>
-  <w:abstractNum w:abstractNumId="9">
+  <w:abstractNum w:abstractNumId="9" w15:restartNumberingAfterBreak="0">
     <w:nsid w:val="73304F8C"/>
     <w:multiLevelType w:val="hybridMultilevel"/>
     <w:tmpl w:val="5E72BB00"/>
@@ -24819,7 +24824,7 @@
 </file>
 
 <file path=word/styles.xml><?xml version="1.0" encoding="utf-8"?>
-<w:styles xmlns:mc="http://schemas.openxmlformats.org/markup-compatibility/2006" xmlns:r="http://schemas.openxmlformats.org/officeDocument/2006/relationships" xmlns:w="http://schemas.openxmlformats.org/wordprocessingml/2006/main" xmlns:w14="http://schemas.microsoft.com/office/word/2010/wordml" xmlns:w15="http://schemas.microsoft.com/office/word/2012/wordml" mc:Ignorable="w14 w15">
+<w:styles xmlns:mc="http://schemas.openxmlformats.org/markup-compatibility/2006" xmlns:r="http://schemas.openxmlformats.org/officeDocument/2006/relationships" xmlns:w="http://schemas.openxmlformats.org/wordprocessingml/2006/main" xmlns:w14="http://schemas.microsoft.com/office/word/2010/wordml" xmlns:w15="http://schemas.microsoft.com/office/word/2012/wordml" xmlns:w16se="http://schemas.microsoft.com/office/word/2015/wordml/symex" mc:Ignorable="w14 w15 w16se">
   <w:docDefaults>
     <w:rPrDefault>
       <w:rPr>
@@ -25828,7 +25833,7 @@
 </file>
 
 <file path=customXml/itemProps1.xml><?xml version="1.0" encoding="utf-8"?>
-<ds:datastoreItem xmlns:ds="http://schemas.openxmlformats.org/officeDocument/2006/customXml" ds:itemID="{92C62025-4F8A-442D-BB2D-116ACFEEF537}">
+<ds:datastoreItem xmlns:ds="http://schemas.openxmlformats.org/officeDocument/2006/customXml" ds:itemID="{9F663872-2340-4C26-801E-BAFDED67DA8F}">
   <ds:schemaRefs>
     <ds:schemaRef ds:uri="http://schemas.openxmlformats.org/officeDocument/2006/bibliography"/>
   </ds:schemaRefs>

</xml_diff>

<commit_message>
Let's see if this works
</commit_message>
<xml_diff>
--- a/AUK_Draft1.docx
+++ b/AUK_Draft1.docx
@@ -145,6 +145,22 @@
           <w:smallCaps/>
         </w:rPr>
       </w:pPr>
+    </w:p>
+    <w:p>
+      <w:pPr>
+        <w:spacing w:line="480" w:lineRule="auto"/>
+        <w:rPr>
+          <w:rFonts w:ascii="Times New Roman" w:hAnsi="Times New Roman"/>
+          <w:smallCaps/>
+        </w:rPr>
+      </w:pPr>
+      <w:r>
+        <w:rPr>
+          <w:rFonts w:ascii="Times New Roman" w:hAnsi="Times New Roman"/>
+          <w:smallCaps/>
+        </w:rPr>
+        <w:t>Potatoes rock</w:t>
+      </w:r>
       <w:bookmarkStart w:id="0" w:name="_GoBack"/>
       <w:bookmarkEnd w:id="0"/>
     </w:p>
@@ -154,6 +170,15 @@
         <w:rPr>
           <w:rFonts w:ascii="Times New Roman" w:hAnsi="Times New Roman"/>
           <w:smallCaps/>
+        </w:rPr>
+      </w:pPr>
+    </w:p>
+    <w:p>
+      <w:pPr>
+        <w:spacing w:line="480" w:lineRule="auto"/>
+        <w:rPr>
+          <w:rFonts w:ascii="Times New Roman" w:hAnsi="Times New Roman"/>
+          <w:smallCaps/>
           <w:highlight w:val="yellow"/>
         </w:rPr>
       </w:pPr>
@@ -667,7 +692,6 @@
           <w:rFonts w:ascii="Times New Roman" w:hAnsi="Times New Roman"/>
           <w:smallCaps/>
         </w:rPr>
-        <w:lastRenderedPageBreak/>
         <w:t>Abstract</w:t>
       </w:r>
       <w:r>
@@ -1411,6 +1435,7 @@
           <w:rFonts w:ascii="Times New Roman" w:hAnsi="Times New Roman"/>
           <w:smallCaps/>
         </w:rPr>
+        <w:lastRenderedPageBreak/>
         <w:br w:type="page"/>
       </w:r>
     </w:p>
@@ -26308,7 +26333,7 @@
 </file>
 
 <file path=customXml/itemProps1.xml><?xml version="1.0" encoding="utf-8"?>
-<ds:datastoreItem xmlns:ds="http://schemas.openxmlformats.org/officeDocument/2006/customXml" ds:itemID="{25A2DC3F-1373-4B46-84B2-CCBF8FB81186}">
+<ds:datastoreItem xmlns:ds="http://schemas.openxmlformats.org/officeDocument/2006/customXml" ds:itemID="{249147AE-553A-496B-8ACD-0BE8189A9C58}">
   <ds:schemaRefs>
     <ds:schemaRef ds:uri="http://schemas.openxmlformats.org/officeDocument/2006/bibliography"/>
   </ds:schemaRefs>

</xml_diff>